<commit_message>
Se crean las tablas de las entidades en el modelo relacional
</commit_message>
<xml_diff>
--- a/Taller 4 bases de datos Sofka inmobiliaria.docx
+++ b/Taller 4 bases de datos Sofka inmobiliaria.docx
@@ -67,19 +67,7 @@
         <w:rPr>
           <w:lang w:eastAsia="es-CO"/>
         </w:rPr>
-        <w:t>Complete </w:t>
-      </w:r>
-      <w:r>
-        <w:rPr>
-          <w:lang w:eastAsia="es-CO"/>
-        </w:rPr>
-        <w:t>únicamente</w:t>
-      </w:r>
-      <w:r>
-        <w:rPr>
-          <w:lang w:eastAsia="es-CO"/>
-        </w:rPr>
-        <w:t> las cardinalidades del modelo entidad relacional adjunto (diagrama1.dia).</w:t>
+        <w:t>Complete únicamente las cardinalidades del modelo entidad relacional adjunto (diagrama1.dia).</w:t>
       </w:r>
     </w:p>
     <w:p>
@@ -97,19 +85,7 @@
         <w:rPr>
           <w:lang w:eastAsia="es-CO"/>
         </w:rPr>
-        <w:t xml:space="preserve">Pase el diagrama a </w:t>
-      </w:r>
-      <w:r>
-        <w:rPr>
-          <w:lang w:eastAsia="es-CO"/>
-        </w:rPr>
-        <w:t>Workbench</w:t>
-      </w:r>
-      <w:r>
-        <w:rPr>
-          <w:lang w:eastAsia="es-CO"/>
-        </w:rPr>
-        <w:t xml:space="preserve"> donde incluya todas las cardinalidades que específico en el punto anterior.</w:t>
+        <w:t>Pase el diagrama a Workbench donde incluya todas las cardinalidades que específico en el punto anterior.</w:t>
       </w:r>
     </w:p>
     <w:p>
@@ -127,25 +103,7 @@
         <w:rPr>
           <w:lang w:eastAsia="es-CO"/>
         </w:rPr>
-        <w:t>Genere</w:t>
-      </w:r>
-      <w:r>
-        <w:rPr>
-          <w:lang w:eastAsia="es-CO"/>
-        </w:rPr>
-        <w:t xml:space="preserve"> el Script aplicando </w:t>
-      </w:r>
-      <w:r>
-        <w:rPr>
-          <w:lang w:eastAsia="es-CO"/>
-        </w:rPr>
-        <w:t>ingeniería</w:t>
-      </w:r>
-      <w:r>
-        <w:rPr>
-          <w:lang w:eastAsia="es-CO"/>
-        </w:rPr>
-        <w:t xml:space="preserve"> hacia adelante.</w:t>
+        <w:t>Genere el Script aplicando ingeniería hacia adelante.</w:t>
       </w:r>
     </w:p>
     <w:p>
@@ -181,31 +139,7 @@
         <w:rPr>
           <w:lang w:eastAsia="es-CO"/>
         </w:rPr>
-        <w:t xml:space="preserve">Poblar </w:t>
-      </w:r>
-      <w:r>
-        <w:rPr>
-          <w:lang w:eastAsia="es-CO"/>
-        </w:rPr>
-        <w:t>todas las tablas</w:t>
-      </w:r>
-      <w:r>
-        <w:rPr>
-          <w:lang w:eastAsia="es-CO"/>
-        </w:rPr>
-        <w:t xml:space="preserve"> de la base de datos </w:t>
-      </w:r>
-      <w:r>
-        <w:rPr>
-          <w:lang w:eastAsia="es-CO"/>
-        </w:rPr>
-        <w:t>al menos</w:t>
-      </w:r>
-      <w:r>
-        <w:rPr>
-          <w:lang w:eastAsia="es-CO"/>
-        </w:rPr>
-        <w:t xml:space="preserve"> con 5 registros.</w:t>
+        <w:t>Poblar todas las tablas de la base de datos al menos con 5 registros.</w:t>
       </w:r>
     </w:p>
     <w:p>
@@ -236,13 +170,7 @@
         <w:rPr>
           <w:lang w:eastAsia="es-CO"/>
         </w:rPr>
-        <w:t>espués</w:t>
-      </w:r>
-      <w:r>
-        <w:rPr>
-          <w:lang w:eastAsia="es-CO"/>
-        </w:rPr>
-        <w:t xml:space="preserve"> de haber realizado todo lo anterior mencionado responda:</w:t>
+        <w:t>espués de haber realizado todo lo anterior mencionado responda:</w:t>
       </w:r>
     </w:p>
     <w:p>
@@ -475,6 +403,7 @@
       </w:pPr>
       <w:r>
         <w:rPr>
+          <w:noProof/>
           <w:lang w:eastAsia="es-CO"/>
         </w:rPr>
         <w:drawing>
@@ -541,6 +470,7 @@
       </w:pPr>
       <w:r>
         <w:rPr>
+          <w:noProof/>
           <w:lang w:eastAsia="es-CO"/>
         </w:rPr>
         <w:drawing>
@@ -795,13 +725,7 @@
         </w:rPr>
       </w:pPr>
       <w:r>
-        <w:t xml:space="preserve">Relación entre la entidad Cliente y </w:t>
-      </w:r>
-      <w:r>
-        <w:t>Alquiler</w:t>
-      </w:r>
-      <w:r>
-        <w:t>: (N, M)</w:t>
+        <w:t>Relación entre la entidad Cliente y Alquiler: (N, M)</w:t>
       </w:r>
     </w:p>
     <w:p>
@@ -817,13 +741,7 @@
         </w:rPr>
       </w:pPr>
       <w:r>
-        <w:t xml:space="preserve">Relación entre la entidad Cliente y </w:t>
-      </w:r>
-      <w:r>
-        <w:t>infovisitas</w:t>
-      </w:r>
-      <w:r>
-        <w:t>: (N, M)</w:t>
+        <w:t>Relación entre la entidad Cliente y infovisitas: (N, M)</w:t>
       </w:r>
     </w:p>
     <w:p>
@@ -867,19 +785,7 @@
         </w:rPr>
       </w:pPr>
       <w:r>
-        <w:t xml:space="preserve">Relación entre la entidad Asesor y </w:t>
-      </w:r>
-      <w:r>
-        <w:t>Alquiler</w:t>
-      </w:r>
-      <w:r>
-        <w:t>: (</w:t>
-      </w:r>
-      <w:r>
-        <w:t>1, N</w:t>
-      </w:r>
-      <w:r>
-        <w:t>)</w:t>
+        <w:t>Relación entre la entidad Asesor y Alquiler: (1, N)</w:t>
       </w:r>
     </w:p>
     <w:p>
@@ -895,19 +801,7 @@
         </w:rPr>
       </w:pPr>
       <w:r>
-        <w:t xml:space="preserve">Relación entre la entidad Asesor y </w:t>
-      </w:r>
-      <w:r>
-        <w:t>Infovisitas</w:t>
-      </w:r>
-      <w:r>
-        <w:t>: (1,</w:t>
-      </w:r>
-      <w:r>
-        <w:t xml:space="preserve"> </w:t>
-      </w:r>
-      <w:r>
-        <w:t>N)</w:t>
+        <w:t>Relación entre la entidad Asesor y Infovisitas: (1, N)</w:t>
       </w:r>
     </w:p>
     <w:p>
@@ -923,19 +817,7 @@
         </w:rPr>
       </w:pPr>
       <w:r>
-        <w:t xml:space="preserve">Relación entre la entidad </w:t>
-      </w:r>
-      <w:r>
-        <w:t>Inmueble</w:t>
-      </w:r>
-      <w:r>
-        <w:t xml:space="preserve"> y Compra: (1,</w:t>
-      </w:r>
-      <w:r>
-        <w:t xml:space="preserve"> </w:t>
-      </w:r>
-      <w:r>
-        <w:t>N)</w:t>
+        <w:t>Relación entre la entidad Inmueble y Compra: (1, N)</w:t>
       </w:r>
     </w:p>
     <w:p>
@@ -983,25 +865,7 @@
         </w:rPr>
       </w:pPr>
       <w:r>
-        <w:t xml:space="preserve">Relación entre la entidad Inmueble y </w:t>
-      </w:r>
-      <w:r>
-        <w:t>Propietarios</w:t>
-      </w:r>
-      <w:r>
-        <w:t>: (</w:t>
-      </w:r>
-      <w:r>
-        <w:t>N</w:t>
-      </w:r>
-      <w:r>
-        <w:t xml:space="preserve">, </w:t>
-      </w:r>
-      <w:r>
-        <w:t>M</w:t>
-      </w:r>
-      <w:r>
-        <w:t>)</w:t>
+        <w:t>Relación entre la entidad Inmueble y Propietarios: (N, M)</w:t>
       </w:r>
     </w:p>
     <w:p>
@@ -1017,13 +881,7 @@
         </w:rPr>
       </w:pPr>
       <w:r>
-        <w:t xml:space="preserve">Relación entre la entidad </w:t>
-      </w:r>
-      <w:r>
-        <w:t>Datos Inmobiliaria</w:t>
-      </w:r>
-      <w:r>
-        <w:t xml:space="preserve"> y Compra: (1, N)</w:t>
+        <w:t>Relación entre la entidad Datos Inmobiliaria y Compra: (1, N)</w:t>
       </w:r>
     </w:p>
     <w:p>
@@ -1039,24 +897,152 @@
         </w:rPr>
       </w:pPr>
       <w:r>
-        <w:t xml:space="preserve">Relación entre la entidad </w:t>
-      </w:r>
-      <w:r>
-        <w:t>Datos Inmobiliaria</w:t>
-      </w:r>
-      <w:r>
-        <w:t xml:space="preserve"> y Alquiler: (1, N)</w:t>
-      </w:r>
-    </w:p>
-    <w:p>
-      <w:pPr>
-        <w:pStyle w:val="Prrafodelista"/>
-        <w:rPr>
-          <w:b/>
-          <w:bCs/>
-        </w:rPr>
-      </w:pPr>
-    </w:p>
+        <w:t>Relación entre la entidad Datos Inmobiliaria y Alquiler: (1, N)</w:t>
+      </w:r>
+    </w:p>
+    <w:p>
+      <w:pPr>
+        <w:rPr>
+          <w:b/>
+          <w:bCs/>
+        </w:rPr>
+      </w:pPr>
+    </w:p>
+    <w:p>
+      <w:pPr>
+        <w:rPr>
+          <w:b/>
+          <w:bCs/>
+        </w:rPr>
+      </w:pPr>
+    </w:p>
+    <w:p>
+      <w:pPr>
+        <w:rPr>
+          <w:b/>
+          <w:bCs/>
+        </w:rPr>
+      </w:pPr>
+    </w:p>
+    <w:p>
+      <w:pPr>
+        <w:rPr>
+          <w:b/>
+          <w:bCs/>
+        </w:rPr>
+      </w:pPr>
+    </w:p>
+    <w:p>
+      <w:pPr>
+        <w:rPr>
+          <w:b/>
+          <w:bCs/>
+        </w:rPr>
+      </w:pPr>
+    </w:p>
+    <w:p>
+      <w:pPr>
+        <w:rPr>
+          <w:b/>
+          <w:bCs/>
+        </w:rPr>
+      </w:pPr>
+    </w:p>
+    <w:p>
+      <w:pPr>
+        <w:rPr>
+          <w:b/>
+          <w:bCs/>
+        </w:rPr>
+      </w:pPr>
+    </w:p>
+    <w:p>
+      <w:pPr>
+        <w:rPr>
+          <w:b/>
+          <w:bCs/>
+        </w:rPr>
+      </w:pPr>
+    </w:p>
+    <w:p>
+      <w:pPr>
+        <w:rPr>
+          <w:b/>
+          <w:bCs/>
+        </w:rPr>
+      </w:pPr>
+    </w:p>
+    <w:p>
+      <w:pPr>
+        <w:rPr>
+          <w:b/>
+          <w:bCs/>
+        </w:rPr>
+      </w:pPr>
+      <w:r>
+        <w:rPr>
+          <w:b/>
+          <w:bCs/>
+        </w:rPr>
+        <w:lastRenderedPageBreak/>
+        <w:t>Modelo Relacional:</w:t>
+      </w:r>
+    </w:p>
+    <w:p>
+      <w:r>
+        <w:t>Una vez completado el procedimiento en el diagrama Entidad-Relación, procedemos a crear el modelo relacional.</w:t>
+      </w:r>
+    </w:p>
+    <w:p>
+      <w:r>
+        <w:t>Se comenzó el proceso creando una tabla para cada una de la entidades de la base de datos, de esta manera:</w:t>
+      </w:r>
+    </w:p>
+    <w:p>
+      <w:r>
+        <w:drawing>
+          <wp:inline distT="0" distB="0" distL="0" distR="0" wp14:anchorId="271828F6" wp14:editId="027E433C">
+            <wp:extent cx="5612130" cy="4937125"/>
+            <wp:effectExtent l="0" t="0" r="7620" b="0"/>
+            <wp:docPr id="3" name="Imagen 3"/>
+            <wp:cNvGraphicFramePr>
+              <a:graphicFrameLocks xmlns:a="http://schemas.openxmlformats.org/drawingml/2006/main" noChangeAspect="1"/>
+            </wp:cNvGraphicFramePr>
+            <a:graphic xmlns:a="http://schemas.openxmlformats.org/drawingml/2006/main">
+              <a:graphicData uri="http://schemas.openxmlformats.org/drawingml/2006/picture">
+                <pic:pic xmlns:pic="http://schemas.openxmlformats.org/drawingml/2006/picture">
+                  <pic:nvPicPr>
+                    <pic:cNvPr id="1" name=""/>
+                    <pic:cNvPicPr/>
+                  </pic:nvPicPr>
+                  <pic:blipFill>
+                    <a:blip r:embed="rId7"/>
+                    <a:stretch>
+                      <a:fillRect/>
+                    </a:stretch>
+                  </pic:blipFill>
+                  <pic:spPr>
+                    <a:xfrm>
+                      <a:off x="0" y="0"/>
+                      <a:ext cx="5612130" cy="4937125"/>
+                    </a:xfrm>
+                    <a:prstGeom prst="rect">
+                      <a:avLst/>
+                    </a:prstGeom>
+                  </pic:spPr>
+                </pic:pic>
+              </a:graphicData>
+            </a:graphic>
+          </wp:inline>
+        </w:drawing>
+      </w:r>
+    </w:p>
+    <w:p>
+      <w:r>
+        <w:t>De esta manera ya es posible empezar a relacionarlos en el modelo con las relaciones previamente establecidas en el diagrama ER.</w:t>
+      </w:r>
+    </w:p>
+    <w:p/>
     <w:sectPr>
       <w:pgSz w:w="12240" w:h="15840"/>
       <w:pgMar w:top="1417" w:right="1701" w:bottom="1417" w:left="1701" w:header="708" w:footer="708" w:gutter="0"/>

</xml_diff>

<commit_message>
Se crea el modelo relacional en workbench con sus relaciones
</commit_message>
<xml_diff>
--- a/Taller 4 bases de datos Sofka inmobiliaria.docx
+++ b/Taller 4 bases de datos Sofka inmobiliaria.docx
@@ -1000,6 +1000,9 @@
     </w:p>
     <w:p>
       <w:r>
+        <w:rPr>
+          <w:noProof/>
+        </w:rPr>
         <w:drawing>
           <wp:inline distT="0" distB="0" distL="0" distR="0" wp14:anchorId="271828F6" wp14:editId="027E433C">
             <wp:extent cx="5612130" cy="4937125"/>
@@ -1040,6 +1043,384 @@
     <w:p>
       <w:r>
         <w:t>De esta manera ya es posible empezar a relacionarlos en el modelo con las relaciones previamente establecidas en el diagrama ER.</w:t>
+      </w:r>
+    </w:p>
+    <w:p/>
+    <w:p/>
+    <w:p/>
+    <w:p/>
+    <w:p/>
+    <w:p>
+      <w:r>
+        <w:lastRenderedPageBreak/>
+        <w:t>Comenzamos con la relación entre clientes y visita, la cual es una relación de muchos a muchos y queda de esta manera:</w:t>
+      </w:r>
+    </w:p>
+    <w:p>
+      <w:r>
+        <w:drawing>
+          <wp:inline distT="0" distB="0" distL="0" distR="0" wp14:anchorId="69D6E7DD" wp14:editId="1D231B31">
+            <wp:extent cx="5612130" cy="2594610"/>
+            <wp:effectExtent l="0" t="0" r="7620" b="0"/>
+            <wp:docPr id="4" name="Imagen 4"/>
+            <wp:cNvGraphicFramePr>
+              <a:graphicFrameLocks xmlns:a="http://schemas.openxmlformats.org/drawingml/2006/main" noChangeAspect="1"/>
+            </wp:cNvGraphicFramePr>
+            <a:graphic xmlns:a="http://schemas.openxmlformats.org/drawingml/2006/main">
+              <a:graphicData uri="http://schemas.openxmlformats.org/drawingml/2006/picture">
+                <pic:pic xmlns:pic="http://schemas.openxmlformats.org/drawingml/2006/picture">
+                  <pic:nvPicPr>
+                    <pic:cNvPr id="1" name=""/>
+                    <pic:cNvPicPr/>
+                  </pic:nvPicPr>
+                  <pic:blipFill>
+                    <a:blip r:embed="rId8"/>
+                    <a:stretch>
+                      <a:fillRect/>
+                    </a:stretch>
+                  </pic:blipFill>
+                  <pic:spPr>
+                    <a:xfrm>
+                      <a:off x="0" y="0"/>
+                      <a:ext cx="5612130" cy="2594610"/>
+                    </a:xfrm>
+                    <a:prstGeom prst="rect">
+                      <a:avLst/>
+                    </a:prstGeom>
+                  </pic:spPr>
+                </pic:pic>
+              </a:graphicData>
+            </a:graphic>
+          </wp:inline>
+        </w:drawing>
+      </w:r>
+    </w:p>
+    <w:p>
+      <w:r>
+        <w:t>Seguidamente</w:t>
+      </w:r>
+      <w:r>
+        <w:t xml:space="preserve"> completamos la relación entre clientes y alquiler, la cual también es una relación de uno a muchos, quedando de esta manera:</w:t>
+      </w:r>
+    </w:p>
+    <w:p>
+      <w:r>
+        <w:drawing>
+          <wp:inline distT="0" distB="0" distL="0" distR="0" wp14:anchorId="7A738AB1" wp14:editId="54D03D24">
+            <wp:extent cx="5612130" cy="1689735"/>
+            <wp:effectExtent l="0" t="0" r="7620" b="5715"/>
+            <wp:docPr id="5" name="Imagen 5"/>
+            <wp:cNvGraphicFramePr>
+              <a:graphicFrameLocks xmlns:a="http://schemas.openxmlformats.org/drawingml/2006/main" noChangeAspect="1"/>
+            </wp:cNvGraphicFramePr>
+            <a:graphic xmlns:a="http://schemas.openxmlformats.org/drawingml/2006/main">
+              <a:graphicData uri="http://schemas.openxmlformats.org/drawingml/2006/picture">
+                <pic:pic xmlns:pic="http://schemas.openxmlformats.org/drawingml/2006/picture">
+                  <pic:nvPicPr>
+                    <pic:cNvPr id="1" name=""/>
+                    <pic:cNvPicPr/>
+                  </pic:nvPicPr>
+                  <pic:blipFill>
+                    <a:blip r:embed="rId9"/>
+                    <a:stretch>
+                      <a:fillRect/>
+                    </a:stretch>
+                  </pic:blipFill>
+                  <pic:spPr>
+                    <a:xfrm>
+                      <a:off x="0" y="0"/>
+                      <a:ext cx="5612130" cy="1689735"/>
+                    </a:xfrm>
+                    <a:prstGeom prst="rect">
+                      <a:avLst/>
+                    </a:prstGeom>
+                  </pic:spPr>
+                </pic:pic>
+              </a:graphicData>
+            </a:graphic>
+          </wp:inline>
+        </w:drawing>
+      </w:r>
+    </w:p>
+    <w:p/>
+    <w:p/>
+    <w:p/>
+    <w:p/>
+    <w:p/>
+    <w:p/>
+    <w:p/>
+    <w:p/>
+    <w:p/>
+    <w:p>
+      <w:r>
+        <w:lastRenderedPageBreak/>
+        <w:t>Se realiza el mismo procedimiento para la relación entre compra y cliente dando este resultado para todas las relaciones de clientes:</w:t>
+      </w:r>
+    </w:p>
+    <w:p>
+      <w:r>
+        <w:drawing>
+          <wp:inline distT="0" distB="0" distL="0" distR="0" wp14:anchorId="3EC76545" wp14:editId="70FB46AD">
+            <wp:extent cx="5612130" cy="3600450"/>
+            <wp:effectExtent l="0" t="0" r="7620" b="0"/>
+            <wp:docPr id="6" name="Imagen 6"/>
+            <wp:cNvGraphicFramePr>
+              <a:graphicFrameLocks xmlns:a="http://schemas.openxmlformats.org/drawingml/2006/main" noChangeAspect="1"/>
+            </wp:cNvGraphicFramePr>
+            <a:graphic xmlns:a="http://schemas.openxmlformats.org/drawingml/2006/main">
+              <a:graphicData uri="http://schemas.openxmlformats.org/drawingml/2006/picture">
+                <pic:pic xmlns:pic="http://schemas.openxmlformats.org/drawingml/2006/picture">
+                  <pic:nvPicPr>
+                    <pic:cNvPr id="1" name=""/>
+                    <pic:cNvPicPr/>
+                  </pic:nvPicPr>
+                  <pic:blipFill>
+                    <a:blip r:embed="rId10"/>
+                    <a:stretch>
+                      <a:fillRect/>
+                    </a:stretch>
+                  </pic:blipFill>
+                  <pic:spPr>
+                    <a:xfrm>
+                      <a:off x="0" y="0"/>
+                      <a:ext cx="5612130" cy="3600450"/>
+                    </a:xfrm>
+                    <a:prstGeom prst="rect">
+                      <a:avLst/>
+                    </a:prstGeom>
+                  </pic:spPr>
+                </pic:pic>
+              </a:graphicData>
+            </a:graphic>
+          </wp:inline>
+        </w:drawing>
+      </w:r>
+    </w:p>
+    <w:p/>
+    <w:p/>
+    <w:p/>
+    <w:p/>
+    <w:p/>
+    <w:p/>
+    <w:p/>
+    <w:p/>
+    <w:p/>
+    <w:p/>
+    <w:p/>
+    <w:p/>
+    <w:p/>
+    <w:p>
+      <w:r>
+        <w:lastRenderedPageBreak/>
+        <w:t>A continuación, crearemos las respectivas relaciones del asesor con Infovisitas, Alquiler, Compra, estas son relaciones de 1 a muchos, en este caso se agrega la cedula del asesor en las otras entidades como una llave foránea.</w:t>
+      </w:r>
+    </w:p>
+    <w:p>
+      <w:pPr>
+        <w:jc w:val="center"/>
+      </w:pPr>
+      <w:r>
+        <w:drawing>
+          <wp:inline distT="0" distB="0" distL="0" distR="0" wp14:anchorId="140A5415" wp14:editId="6B486C9D">
+            <wp:extent cx="5128704" cy="4473328"/>
+            <wp:effectExtent l="0" t="0" r="0" b="3810"/>
+            <wp:docPr id="8" name="Imagen 8"/>
+            <wp:cNvGraphicFramePr>
+              <a:graphicFrameLocks xmlns:a="http://schemas.openxmlformats.org/drawingml/2006/main" noChangeAspect="1"/>
+            </wp:cNvGraphicFramePr>
+            <a:graphic xmlns:a="http://schemas.openxmlformats.org/drawingml/2006/main">
+              <a:graphicData uri="http://schemas.openxmlformats.org/drawingml/2006/picture">
+                <pic:pic xmlns:pic="http://schemas.openxmlformats.org/drawingml/2006/picture">
+                  <pic:nvPicPr>
+                    <pic:cNvPr id="1" name=""/>
+                    <pic:cNvPicPr/>
+                  </pic:nvPicPr>
+                  <pic:blipFill>
+                    <a:blip r:embed="rId11"/>
+                    <a:stretch>
+                      <a:fillRect/>
+                    </a:stretch>
+                  </pic:blipFill>
+                  <pic:spPr>
+                    <a:xfrm>
+                      <a:off x="0" y="0"/>
+                      <a:ext cx="5128704" cy="4473328"/>
+                    </a:xfrm>
+                    <a:prstGeom prst="rect">
+                      <a:avLst/>
+                    </a:prstGeom>
+                  </pic:spPr>
+                </pic:pic>
+              </a:graphicData>
+            </a:graphic>
+          </wp:inline>
+        </w:drawing>
+      </w:r>
+    </w:p>
+    <w:p/>
+    <w:p/>
+    <w:p/>
+    <w:p/>
+    <w:p/>
+    <w:p/>
+    <w:p/>
+    <w:p/>
+    <w:p/>
+    <w:p>
+      <w:r>
+        <w:lastRenderedPageBreak/>
+        <w:t>Siguiendo el diagrama relacional, los datos de las compras y los alquileres, se registran bajo una inmobiliaria, por ello se realiza una relación 1 a muchos, en la cual al registro de las compras o alquileres se les asigna el nombre de la inmobiliaria como llave foránea.</w:t>
+      </w:r>
+    </w:p>
+    <w:p>
+      <w:r>
+        <w:drawing>
+          <wp:inline distT="0" distB="0" distL="0" distR="0" wp14:anchorId="39F9E868" wp14:editId="4355BF57">
+            <wp:extent cx="5387807" cy="3353091"/>
+            <wp:effectExtent l="0" t="0" r="3810" b="0"/>
+            <wp:docPr id="9" name="Imagen 9"/>
+            <wp:cNvGraphicFramePr>
+              <a:graphicFrameLocks xmlns:a="http://schemas.openxmlformats.org/drawingml/2006/main" noChangeAspect="1"/>
+            </wp:cNvGraphicFramePr>
+            <a:graphic xmlns:a="http://schemas.openxmlformats.org/drawingml/2006/main">
+              <a:graphicData uri="http://schemas.openxmlformats.org/drawingml/2006/picture">
+                <pic:pic xmlns:pic="http://schemas.openxmlformats.org/drawingml/2006/picture">
+                  <pic:nvPicPr>
+                    <pic:cNvPr id="1" name=""/>
+                    <pic:cNvPicPr/>
+                  </pic:nvPicPr>
+                  <pic:blipFill>
+                    <a:blip r:embed="rId12"/>
+                    <a:stretch>
+                      <a:fillRect/>
+                    </a:stretch>
+                  </pic:blipFill>
+                  <pic:spPr>
+                    <a:xfrm>
+                      <a:off x="0" y="0"/>
+                      <a:ext cx="5387807" cy="3353091"/>
+                    </a:xfrm>
+                    <a:prstGeom prst="rect">
+                      <a:avLst/>
+                    </a:prstGeom>
+                  </pic:spPr>
+                </pic:pic>
+              </a:graphicData>
+            </a:graphic>
+          </wp:inline>
+        </w:drawing>
+      </w:r>
+    </w:p>
+    <w:p/>
+    <w:p/>
+    <w:p/>
+    <w:p/>
+    <w:p/>
+    <w:p/>
+    <w:p/>
+    <w:p/>
+    <w:p/>
+    <w:p/>
+    <w:p/>
+    <w:p/>
+    <w:p/>
+    <w:p/>
+    <w:p>
+      <w:r>
+        <w:lastRenderedPageBreak/>
+        <w:t>Siguiendo el diagrama un inmueble puede ser visitado, alquilado y comprado en una o muchas ocasiones, por ello se crea una relación de uno a muchos entre inmueble, infovistas, alquiler y compra, agregando la ID del inmueble en cada registro de estas tres tablas como una llave foránea, así:</w:t>
+      </w:r>
+    </w:p>
+    <w:p/>
+    <w:p>
+      <w:r>
+        <w:drawing>
+          <wp:inline distT="0" distB="0" distL="0" distR="0" wp14:anchorId="6A55787B" wp14:editId="3DFA3822">
+            <wp:extent cx="5612130" cy="5048250"/>
+            <wp:effectExtent l="0" t="0" r="7620" b="0"/>
+            <wp:docPr id="10" name="Imagen 10"/>
+            <wp:cNvGraphicFramePr>
+              <a:graphicFrameLocks xmlns:a="http://schemas.openxmlformats.org/drawingml/2006/main" noChangeAspect="1"/>
+            </wp:cNvGraphicFramePr>
+            <a:graphic xmlns:a="http://schemas.openxmlformats.org/drawingml/2006/main">
+              <a:graphicData uri="http://schemas.openxmlformats.org/drawingml/2006/picture">
+                <pic:pic xmlns:pic="http://schemas.openxmlformats.org/drawingml/2006/picture">
+                  <pic:nvPicPr>
+                    <pic:cNvPr id="1" name=""/>
+                    <pic:cNvPicPr/>
+                  </pic:nvPicPr>
+                  <pic:blipFill>
+                    <a:blip r:embed="rId13"/>
+                    <a:stretch>
+                      <a:fillRect/>
+                    </a:stretch>
+                  </pic:blipFill>
+                  <pic:spPr>
+                    <a:xfrm>
+                      <a:off x="0" y="0"/>
+                      <a:ext cx="5612130" cy="5048250"/>
+                    </a:xfrm>
+                    <a:prstGeom prst="rect">
+                      <a:avLst/>
+                    </a:prstGeom>
+                  </pic:spPr>
+                </pic:pic>
+              </a:graphicData>
+            </a:graphic>
+          </wp:inline>
+        </w:drawing>
+      </w:r>
+    </w:p>
+    <w:p/>
+    <w:p/>
+    <w:p/>
+    <w:p/>
+    <w:p/>
+    <w:p/>
+    <w:p/>
+    <w:p>
+      <w:r>
+        <w:lastRenderedPageBreak/>
+        <w:t>Completando las relaciones, un inmueble puede tener uno o muchos propietarios, y un propietario puede tener muchos inmuebles, por ello se crea una relación de muchos a muchos en el modelo relacional, así:</w:t>
+      </w:r>
+    </w:p>
+    <w:p>
+      <w:r>
+        <w:drawing>
+          <wp:inline distT="0" distB="0" distL="0" distR="0" wp14:anchorId="105CE50A" wp14:editId="2C0F4DCA">
+            <wp:extent cx="5612130" cy="3031490"/>
+            <wp:effectExtent l="0" t="0" r="7620" b="0"/>
+            <wp:docPr id="11" name="Imagen 11"/>
+            <wp:cNvGraphicFramePr>
+              <a:graphicFrameLocks xmlns:a="http://schemas.openxmlformats.org/drawingml/2006/main" noChangeAspect="1"/>
+            </wp:cNvGraphicFramePr>
+            <a:graphic xmlns:a="http://schemas.openxmlformats.org/drawingml/2006/main">
+              <a:graphicData uri="http://schemas.openxmlformats.org/drawingml/2006/picture">
+                <pic:pic xmlns:pic="http://schemas.openxmlformats.org/drawingml/2006/picture">
+                  <pic:nvPicPr>
+                    <pic:cNvPr id="1" name=""/>
+                    <pic:cNvPicPr/>
+                  </pic:nvPicPr>
+                  <pic:blipFill>
+                    <a:blip r:embed="rId14"/>
+                    <a:stretch>
+                      <a:fillRect/>
+                    </a:stretch>
+                  </pic:blipFill>
+                  <pic:spPr>
+                    <a:xfrm>
+                      <a:off x="0" y="0"/>
+                      <a:ext cx="5612130" cy="3031490"/>
+                    </a:xfrm>
+                    <a:prstGeom prst="rect">
+                      <a:avLst/>
+                    </a:prstGeom>
+                  </pic:spPr>
+                </pic:pic>
+              </a:graphicData>
+            </a:graphic>
+          </wp:inline>
+        </w:drawing>
       </w:r>
     </w:p>
     <w:p/>

</xml_diff>

<commit_message>
Se realizan tablas para multivariados y Normalización del modelo
</commit_message>
<xml_diff>
--- a/Taller 4 bases de datos Sofka inmobiliaria.docx
+++ b/Taller 4 bases de datos Sofka inmobiliaria.docx
@@ -1058,6 +1058,9 @@
     </w:p>
     <w:p>
       <w:r>
+        <w:rPr>
+          <w:noProof/>
+        </w:rPr>
         <w:drawing>
           <wp:inline distT="0" distB="0" distL="0" distR="0" wp14:anchorId="69D6E7DD" wp14:editId="1D231B31">
             <wp:extent cx="5612130" cy="2594610"/>
@@ -1105,6 +1108,9 @@
     </w:p>
     <w:p>
       <w:r>
+        <w:rPr>
+          <w:noProof/>
+        </w:rPr>
         <w:drawing>
           <wp:inline distT="0" distB="0" distL="0" distR="0" wp14:anchorId="7A738AB1" wp14:editId="54D03D24">
             <wp:extent cx="5612130" cy="1689735"/>
@@ -1159,6 +1165,9 @@
     </w:p>
     <w:p>
       <w:r>
+        <w:rPr>
+          <w:noProof/>
+        </w:rPr>
         <w:drawing>
           <wp:inline distT="0" distB="0" distL="0" distR="0" wp14:anchorId="3EC76545" wp14:editId="70FB46AD">
             <wp:extent cx="5612130" cy="3600450"/>
@@ -1220,6 +1229,9 @@
         <w:jc w:val="center"/>
       </w:pPr>
       <w:r>
+        <w:rPr>
+          <w:noProof/>
+        </w:rPr>
         <w:drawing>
           <wp:inline distT="0" distB="0" distL="0" distR="0" wp14:anchorId="140A5415" wp14:editId="6B486C9D">
             <wp:extent cx="5128704" cy="4473328"/>
@@ -1274,6 +1286,9 @@
     </w:p>
     <w:p>
       <w:r>
+        <w:rPr>
+          <w:noProof/>
+        </w:rPr>
         <w:drawing>
           <wp:inline distT="0" distB="0" distL="0" distR="0" wp14:anchorId="39F9E868" wp14:editId="4355BF57">
             <wp:extent cx="5387807" cy="3353091"/>
@@ -1334,6 +1349,9 @@
     <w:p/>
     <w:p>
       <w:r>
+        <w:rPr>
+          <w:noProof/>
+        </w:rPr>
         <w:drawing>
           <wp:inline distT="0" distB="0" distL="0" distR="0" wp14:anchorId="6A55787B" wp14:editId="3DFA3822">
             <wp:extent cx="5612130" cy="5048250"/>
@@ -1386,6 +1404,9 @@
     </w:p>
     <w:p>
       <w:r>
+        <w:rPr>
+          <w:noProof/>
+        </w:rPr>
         <w:drawing>
           <wp:inline distT="0" distB="0" distL="0" distR="0" wp14:anchorId="105CE50A" wp14:editId="2C0F4DCA">
             <wp:extent cx="5612130" cy="3031490"/>
@@ -1423,6 +1444,780 @@
         </w:drawing>
       </w:r>
     </w:p>
+    <w:p/>
+    <w:p/>
+    <w:p/>
+    <w:p/>
+    <w:p/>
+    <w:p/>
+    <w:p/>
+    <w:p/>
+    <w:p/>
+    <w:p/>
+    <w:p/>
+    <w:p/>
+    <w:p/>
+    <w:p/>
+    <w:p>
+      <w:r>
+        <w:lastRenderedPageBreak/>
+        <w:t>Para completar el modelo relacional, se crearán los distintos atributos multivariados representados en el diagrama ER, para ello se crea una tabla en la cual se almacenan estos datos utilizando la clave primaria de la entidad a la cual pertenecen estos atributos.</w:t>
+      </w:r>
+    </w:p>
+    <w:p>
+      <w:r>
+        <w:drawing>
+          <wp:inline distT="0" distB="0" distL="0" distR="0" wp14:anchorId="38114DB9" wp14:editId="0ADF9471">
+            <wp:extent cx="2042337" cy="2987299"/>
+            <wp:effectExtent l="0" t="0" r="0" b="3810"/>
+            <wp:docPr id="7" name="Imagen 7"/>
+            <wp:cNvGraphicFramePr>
+              <a:graphicFrameLocks xmlns:a="http://schemas.openxmlformats.org/drawingml/2006/main" noChangeAspect="1"/>
+            </wp:cNvGraphicFramePr>
+            <a:graphic xmlns:a="http://schemas.openxmlformats.org/drawingml/2006/main">
+              <a:graphicData uri="http://schemas.openxmlformats.org/drawingml/2006/picture">
+                <pic:pic xmlns:pic="http://schemas.openxmlformats.org/drawingml/2006/picture">
+                  <pic:nvPicPr>
+                    <pic:cNvPr id="1" name=""/>
+                    <pic:cNvPicPr/>
+                  </pic:nvPicPr>
+                  <pic:blipFill>
+                    <a:blip r:embed="rId15"/>
+                    <a:stretch>
+                      <a:fillRect/>
+                    </a:stretch>
+                  </pic:blipFill>
+                  <pic:spPr>
+                    <a:xfrm>
+                      <a:off x="0" y="0"/>
+                      <a:ext cx="2042337" cy="2987299"/>
+                    </a:xfrm>
+                    <a:prstGeom prst="rect">
+                      <a:avLst/>
+                    </a:prstGeom>
+                  </pic:spPr>
+                </pic:pic>
+              </a:graphicData>
+            </a:graphic>
+          </wp:inline>
+        </w:drawing>
+      </w:r>
+      <w:r>
+        <w:t xml:space="preserve">   </w:t>
+      </w:r>
+      <w:r>
+        <w:drawing>
+          <wp:inline distT="0" distB="0" distL="0" distR="0" wp14:anchorId="7D19C958" wp14:editId="614E207D">
+            <wp:extent cx="2118544" cy="2796782"/>
+            <wp:effectExtent l="0" t="0" r="0" b="3810"/>
+            <wp:docPr id="12" name="Imagen 12"/>
+            <wp:cNvGraphicFramePr>
+              <a:graphicFrameLocks xmlns:a="http://schemas.openxmlformats.org/drawingml/2006/main" noChangeAspect="1"/>
+            </wp:cNvGraphicFramePr>
+            <a:graphic xmlns:a="http://schemas.openxmlformats.org/drawingml/2006/main">
+              <a:graphicData uri="http://schemas.openxmlformats.org/drawingml/2006/picture">
+                <pic:pic xmlns:pic="http://schemas.openxmlformats.org/drawingml/2006/picture">
+                  <pic:nvPicPr>
+                    <pic:cNvPr id="1" name=""/>
+                    <pic:cNvPicPr/>
+                  </pic:nvPicPr>
+                  <pic:blipFill>
+                    <a:blip r:embed="rId16"/>
+                    <a:stretch>
+                      <a:fillRect/>
+                    </a:stretch>
+                  </pic:blipFill>
+                  <pic:spPr>
+                    <a:xfrm>
+                      <a:off x="0" y="0"/>
+                      <a:ext cx="2118544" cy="2796782"/>
+                    </a:xfrm>
+                    <a:prstGeom prst="rect">
+                      <a:avLst/>
+                    </a:prstGeom>
+                  </pic:spPr>
+                </pic:pic>
+              </a:graphicData>
+            </a:graphic>
+          </wp:inline>
+        </w:drawing>
+      </w:r>
+      <w:r>
+        <w:t xml:space="preserve">  </w:t>
+      </w:r>
+    </w:p>
+    <w:p>
+      <w:r>
+        <w:drawing>
+          <wp:inline distT="0" distB="0" distL="0" distR="0" wp14:anchorId="467680CA" wp14:editId="4B37A4C4">
+            <wp:extent cx="2263336" cy="2629128"/>
+            <wp:effectExtent l="0" t="0" r="3810" b="0"/>
+            <wp:docPr id="21" name="Imagen 21"/>
+            <wp:cNvGraphicFramePr>
+              <a:graphicFrameLocks xmlns:a="http://schemas.openxmlformats.org/drawingml/2006/main" noChangeAspect="1"/>
+            </wp:cNvGraphicFramePr>
+            <a:graphic xmlns:a="http://schemas.openxmlformats.org/drawingml/2006/main">
+              <a:graphicData uri="http://schemas.openxmlformats.org/drawingml/2006/picture">
+                <pic:pic xmlns:pic="http://schemas.openxmlformats.org/drawingml/2006/picture">
+                  <pic:nvPicPr>
+                    <pic:cNvPr id="1" name=""/>
+                    <pic:cNvPicPr/>
+                  </pic:nvPicPr>
+                  <pic:blipFill>
+                    <a:blip r:embed="rId17"/>
+                    <a:stretch>
+                      <a:fillRect/>
+                    </a:stretch>
+                  </pic:blipFill>
+                  <pic:spPr>
+                    <a:xfrm>
+                      <a:off x="0" y="0"/>
+                      <a:ext cx="2263336" cy="2629128"/>
+                    </a:xfrm>
+                    <a:prstGeom prst="rect">
+                      <a:avLst/>
+                    </a:prstGeom>
+                  </pic:spPr>
+                </pic:pic>
+              </a:graphicData>
+            </a:graphic>
+          </wp:inline>
+        </w:drawing>
+      </w:r>
+      <w:r>
+        <w:t xml:space="preserve">  </w:t>
+      </w:r>
+    </w:p>
+    <w:p>
+      <w:r>
+        <w:lastRenderedPageBreak/>
+        <w:drawing>
+          <wp:inline distT="0" distB="0" distL="0" distR="0" wp14:anchorId="069F045B" wp14:editId="1D76D793">
+            <wp:extent cx="1775614" cy="4930567"/>
+            <wp:effectExtent l="0" t="0" r="0" b="3810"/>
+            <wp:docPr id="13" name="Imagen 13"/>
+            <wp:cNvGraphicFramePr>
+              <a:graphicFrameLocks xmlns:a="http://schemas.openxmlformats.org/drawingml/2006/main" noChangeAspect="1"/>
+            </wp:cNvGraphicFramePr>
+            <a:graphic xmlns:a="http://schemas.openxmlformats.org/drawingml/2006/main">
+              <a:graphicData uri="http://schemas.openxmlformats.org/drawingml/2006/picture">
+                <pic:pic xmlns:pic="http://schemas.openxmlformats.org/drawingml/2006/picture">
+                  <pic:nvPicPr>
+                    <pic:cNvPr id="1" name=""/>
+                    <pic:cNvPicPr/>
+                  </pic:nvPicPr>
+                  <pic:blipFill>
+                    <a:blip r:embed="rId18"/>
+                    <a:stretch>
+                      <a:fillRect/>
+                    </a:stretch>
+                  </pic:blipFill>
+                  <pic:spPr>
+                    <a:xfrm>
+                      <a:off x="0" y="0"/>
+                      <a:ext cx="1775614" cy="4930567"/>
+                    </a:xfrm>
+                    <a:prstGeom prst="rect">
+                      <a:avLst/>
+                    </a:prstGeom>
+                  </pic:spPr>
+                </pic:pic>
+              </a:graphicData>
+            </a:graphic>
+          </wp:inline>
+        </w:drawing>
+      </w:r>
+      <w:r>
+        <w:t xml:space="preserve">   </w:t>
+      </w:r>
+    </w:p>
+    <w:p/>
+    <w:p/>
+    <w:p/>
+    <w:p/>
+    <w:p/>
+    <w:p/>
+    <w:p/>
+    <w:p/>
+    <w:p/>
+    <w:p/>
+    <w:p>
+      <w:r>
+        <w:lastRenderedPageBreak/>
+        <w:t>Una vez hecho este proceso, procedo a pasar el chequeo de normalización con cada una de las formas normales, evaluando el modelo relacional, en este caso se cumplen los requisitos.</w:t>
+      </w:r>
+    </w:p>
+    <w:p>
+      <w:pPr>
+        <w:rPr>
+          <w:b/>
+          <w:bCs/>
+          <w:u w:val="single"/>
+        </w:rPr>
+      </w:pPr>
+      <w:r>
+        <w:rPr>
+          <w:b/>
+          <w:bCs/>
+          <w:u w:val="single"/>
+        </w:rPr>
+        <w:t>Normalización:</w:t>
+      </w:r>
+    </w:p>
+    <w:p>
+      <w:r>
+        <w:rPr>
+          <w:b/>
+          <w:bCs/>
+          <w:u w:val="single"/>
+        </w:rPr>
+        <w:t xml:space="preserve">N1: </w:t>
+      </w:r>
+    </w:p>
+    <w:tbl>
+      <w:tblPr>
+        <w:tblStyle w:val="Tablaconcuadrcula4-nfasis1"/>
+        <w:tblW w:w="0" w:type="auto"/>
+        <w:tblLook w:val="04A0" w:firstRow="1" w:lastRow="0" w:firstColumn="1" w:lastColumn="0" w:noHBand="0" w:noVBand="1"/>
+      </w:tblPr>
+      <w:tblGrid>
+        <w:gridCol w:w="4414"/>
+        <w:gridCol w:w="4414"/>
+      </w:tblGrid>
+      <w:tr>
+        <w:trPr>
+          <w:cnfStyle w:val="100000000000" w:firstRow="1" w:lastRow="0" w:firstColumn="0" w:lastColumn="0" w:oddVBand="0" w:evenVBand="0" w:oddHBand="0" w:evenHBand="0" w:firstRowFirstColumn="0" w:firstRowLastColumn="0" w:lastRowFirstColumn="0" w:lastRowLastColumn="0"/>
+        </w:trPr>
+        <w:tc>
+          <w:tcPr>
+            <w:cnfStyle w:val="001000000000" w:firstRow="0" w:lastRow="0" w:firstColumn="1" w:lastColumn="0" w:oddVBand="0" w:evenVBand="0" w:oddHBand="0" w:evenHBand="0" w:firstRowFirstColumn="0" w:firstRowLastColumn="0" w:lastRowFirstColumn="0" w:lastRowLastColumn="0"/>
+            <w:tcW w:w="4414" w:type="dxa"/>
+          </w:tcPr>
+          <w:p>
+            <w:r>
+              <w:t>Normas</w:t>
+            </w:r>
+          </w:p>
+        </w:tc>
+        <w:tc>
+          <w:tcPr>
+            <w:tcW w:w="4414" w:type="dxa"/>
+          </w:tcPr>
+          <w:p>
+            <w:pPr>
+              <w:cnfStyle w:val="100000000000" w:firstRow="1" w:lastRow="0" w:firstColumn="0" w:lastColumn="0" w:oddVBand="0" w:evenVBand="0" w:oddHBand="0" w:evenHBand="0" w:firstRowFirstColumn="0" w:firstRowLastColumn="0" w:lastRowFirstColumn="0" w:lastRowLastColumn="0"/>
+            </w:pPr>
+            <w:r>
+              <w:t>Estado</w:t>
+            </w:r>
+          </w:p>
+        </w:tc>
+      </w:tr>
+      <w:tr>
+        <w:trPr>
+          <w:cnfStyle w:val="000000100000" w:firstRow="0" w:lastRow="0" w:firstColumn="0" w:lastColumn="0" w:oddVBand="0" w:evenVBand="0" w:oddHBand="1" w:evenHBand="0" w:firstRowFirstColumn="0" w:firstRowLastColumn="0" w:lastRowFirstColumn="0" w:lastRowLastColumn="0"/>
+        </w:trPr>
+        <w:tc>
+          <w:tcPr>
+            <w:cnfStyle w:val="001000000000" w:firstRow="0" w:lastRow="0" w:firstColumn="1" w:lastColumn="0" w:oddVBand="0" w:evenVBand="0" w:oddHBand="0" w:evenHBand="0" w:firstRowFirstColumn="0" w:firstRowLastColumn="0" w:lastRowFirstColumn="0" w:lastRowLastColumn="0"/>
+            <w:tcW w:w="4414" w:type="dxa"/>
+          </w:tcPr>
+          <w:p>
+            <w:pPr>
+              <w:rPr>
+                <w:b w:val="0"/>
+                <w:bCs w:val="0"/>
+              </w:rPr>
+            </w:pPr>
+            <w:r>
+              <w:rPr>
+                <w:b w:val="0"/>
+                <w:bCs w:val="0"/>
+              </w:rPr>
+              <w:t>Todos los atributos tienen valores atómicos</w:t>
+            </w:r>
+          </w:p>
+        </w:tc>
+        <w:tc>
+          <w:tcPr>
+            <w:tcW w:w="4414" w:type="dxa"/>
+          </w:tcPr>
+          <w:p>
+            <w:pPr>
+              <w:cnfStyle w:val="000000100000" w:firstRow="0" w:lastRow="0" w:firstColumn="0" w:lastColumn="0" w:oddVBand="0" w:evenVBand="0" w:oddHBand="1" w:evenHBand="0" w:firstRowFirstColumn="0" w:firstRowLastColumn="0" w:lastRowFirstColumn="0" w:lastRowLastColumn="0"/>
+            </w:pPr>
+            <w:r>
+              <w:t>Cumple</w:t>
+            </w:r>
+          </w:p>
+        </w:tc>
+      </w:tr>
+      <w:tr>
+        <w:tc>
+          <w:tcPr>
+            <w:cnfStyle w:val="001000000000" w:firstRow="0" w:lastRow="0" w:firstColumn="1" w:lastColumn="0" w:oddVBand="0" w:evenVBand="0" w:oddHBand="0" w:evenHBand="0" w:firstRowFirstColumn="0" w:firstRowLastColumn="0" w:lastRowFirstColumn="0" w:lastRowLastColumn="0"/>
+            <w:tcW w:w="4414" w:type="dxa"/>
+          </w:tcPr>
+          <w:p>
+            <w:pPr>
+              <w:rPr>
+                <w:b w:val="0"/>
+                <w:bCs w:val="0"/>
+              </w:rPr>
+            </w:pPr>
+            <w:r>
+              <w:rPr>
+                <w:b w:val="0"/>
+                <w:bCs w:val="0"/>
+              </w:rPr>
+              <w:t>No hay atributos multivaluados</w:t>
+            </w:r>
+          </w:p>
+        </w:tc>
+        <w:tc>
+          <w:tcPr>
+            <w:tcW w:w="4414" w:type="dxa"/>
+          </w:tcPr>
+          <w:p>
+            <w:pPr>
+              <w:cnfStyle w:val="000000000000" w:firstRow="0" w:lastRow="0" w:firstColumn="0" w:lastColumn="0" w:oddVBand="0" w:evenVBand="0" w:oddHBand="0" w:evenHBand="0" w:firstRowFirstColumn="0" w:firstRowLastColumn="0" w:lastRowFirstColumn="0" w:lastRowLastColumn="0"/>
+            </w:pPr>
+            <w:r>
+              <w:t>Cumple</w:t>
+            </w:r>
+          </w:p>
+        </w:tc>
+      </w:tr>
+      <w:tr>
+        <w:trPr>
+          <w:cnfStyle w:val="000000100000" w:firstRow="0" w:lastRow="0" w:firstColumn="0" w:lastColumn="0" w:oddVBand="0" w:evenVBand="0" w:oddHBand="1" w:evenHBand="0" w:firstRowFirstColumn="0" w:firstRowLastColumn="0" w:lastRowFirstColumn="0" w:lastRowLastColumn="0"/>
+        </w:trPr>
+        <w:tc>
+          <w:tcPr>
+            <w:cnfStyle w:val="001000000000" w:firstRow="0" w:lastRow="0" w:firstColumn="1" w:lastColumn="0" w:oddVBand="0" w:evenVBand="0" w:oddHBand="0" w:evenHBand="0" w:firstRowFirstColumn="0" w:firstRowLastColumn="0" w:lastRowFirstColumn="0" w:lastRowLastColumn="0"/>
+            <w:tcW w:w="4414" w:type="dxa"/>
+          </w:tcPr>
+          <w:p>
+            <w:pPr>
+              <w:rPr>
+                <w:b w:val="0"/>
+                <w:bCs w:val="0"/>
+              </w:rPr>
+            </w:pPr>
+            <w:r>
+              <w:rPr>
+                <w:b w:val="0"/>
+                <w:bCs w:val="0"/>
+              </w:rPr>
+              <w:t>No existen registros duplicados</w:t>
+            </w:r>
+          </w:p>
+        </w:tc>
+        <w:tc>
+          <w:tcPr>
+            <w:tcW w:w="4414" w:type="dxa"/>
+          </w:tcPr>
+          <w:p>
+            <w:pPr>
+              <w:cnfStyle w:val="000000100000" w:firstRow="0" w:lastRow="0" w:firstColumn="0" w:lastColumn="0" w:oddVBand="0" w:evenVBand="0" w:oddHBand="1" w:evenHBand="0" w:firstRowFirstColumn="0" w:firstRowLastColumn="0" w:lastRowFirstColumn="0" w:lastRowLastColumn="0"/>
+            </w:pPr>
+            <w:r>
+              <w:t>Cumple</w:t>
+            </w:r>
+          </w:p>
+        </w:tc>
+      </w:tr>
+      <w:tr>
+        <w:tc>
+          <w:tcPr>
+            <w:cnfStyle w:val="001000000000" w:firstRow="0" w:lastRow="0" w:firstColumn="1" w:lastColumn="0" w:oddVBand="0" w:evenVBand="0" w:oddHBand="0" w:evenHBand="0" w:firstRowFirstColumn="0" w:firstRowLastColumn="0" w:lastRowFirstColumn="0" w:lastRowLastColumn="0"/>
+            <w:tcW w:w="4414" w:type="dxa"/>
+          </w:tcPr>
+          <w:p>
+            <w:pPr>
+              <w:rPr>
+                <w:b w:val="0"/>
+                <w:bCs w:val="0"/>
+              </w:rPr>
+            </w:pPr>
+            <w:r>
+              <w:rPr>
+                <w:b w:val="0"/>
+                <w:bCs w:val="0"/>
+              </w:rPr>
+              <w:t>Se eliminaron todas las columnas repetidas</w:t>
+            </w:r>
+          </w:p>
+        </w:tc>
+        <w:tc>
+          <w:tcPr>
+            <w:tcW w:w="4414" w:type="dxa"/>
+          </w:tcPr>
+          <w:p>
+            <w:pPr>
+              <w:cnfStyle w:val="000000000000" w:firstRow="0" w:lastRow="0" w:firstColumn="0" w:lastColumn="0" w:oddVBand="0" w:evenVBand="0" w:oddHBand="0" w:evenHBand="0" w:firstRowFirstColumn="0" w:firstRowLastColumn="0" w:lastRowFirstColumn="0" w:lastRowLastColumn="0"/>
+            </w:pPr>
+            <w:r>
+              <w:t>Cumple</w:t>
+            </w:r>
+          </w:p>
+        </w:tc>
+      </w:tr>
+      <w:tr>
+        <w:trPr>
+          <w:cnfStyle w:val="000000100000" w:firstRow="0" w:lastRow="0" w:firstColumn="0" w:lastColumn="0" w:oddVBand="0" w:evenVBand="0" w:oddHBand="1" w:evenHBand="0" w:firstRowFirstColumn="0" w:firstRowLastColumn="0" w:lastRowFirstColumn="0" w:lastRowLastColumn="0"/>
+        </w:trPr>
+        <w:tc>
+          <w:tcPr>
+            <w:cnfStyle w:val="001000000000" w:firstRow="0" w:lastRow="0" w:firstColumn="1" w:lastColumn="0" w:oddVBand="0" w:evenVBand="0" w:oddHBand="0" w:evenHBand="0" w:firstRowFirstColumn="0" w:firstRowLastColumn="0" w:lastRowFirstColumn="0" w:lastRowLastColumn="0"/>
+            <w:tcW w:w="4414" w:type="dxa"/>
+          </w:tcPr>
+          <w:p>
+            <w:pPr>
+              <w:rPr>
+                <w:b w:val="0"/>
+                <w:bCs w:val="0"/>
+              </w:rPr>
+            </w:pPr>
+            <w:r>
+              <w:rPr>
+                <w:b w:val="0"/>
+                <w:bCs w:val="0"/>
+              </w:rPr>
+              <w:t>Definir clave principal</w:t>
+            </w:r>
+          </w:p>
+        </w:tc>
+        <w:tc>
+          <w:tcPr>
+            <w:tcW w:w="4414" w:type="dxa"/>
+          </w:tcPr>
+          <w:p>
+            <w:pPr>
+              <w:cnfStyle w:val="000000100000" w:firstRow="0" w:lastRow="0" w:firstColumn="0" w:lastColumn="0" w:oddVBand="0" w:evenVBand="0" w:oddHBand="1" w:evenHBand="0" w:firstRowFirstColumn="0" w:firstRowLastColumn="0" w:lastRowFirstColumn="0" w:lastRowLastColumn="0"/>
+            </w:pPr>
+            <w:r>
+              <w:t>Cumple</w:t>
+            </w:r>
+          </w:p>
+        </w:tc>
+      </w:tr>
+    </w:tbl>
+    <w:p/>
+    <w:p>
+      <w:pPr>
+        <w:rPr>
+          <w:b/>
+          <w:bCs/>
+          <w:u w:val="single"/>
+        </w:rPr>
+      </w:pPr>
+      <w:r>
+        <w:rPr>
+          <w:b/>
+          <w:bCs/>
+          <w:u w:val="single"/>
+        </w:rPr>
+        <w:t>N2:</w:t>
+      </w:r>
+    </w:p>
+    <w:tbl>
+      <w:tblPr>
+        <w:tblStyle w:val="Tablaconcuadrcula4-nfasis1"/>
+        <w:tblW w:w="0" w:type="auto"/>
+        <w:tblLook w:val="04A0" w:firstRow="1" w:lastRow="0" w:firstColumn="1" w:lastColumn="0" w:noHBand="0" w:noVBand="1"/>
+      </w:tblPr>
+      <w:tblGrid>
+        <w:gridCol w:w="4414"/>
+        <w:gridCol w:w="4414"/>
+      </w:tblGrid>
+      <w:tr>
+        <w:trPr>
+          <w:cnfStyle w:val="100000000000" w:firstRow="1" w:lastRow="0" w:firstColumn="0" w:lastColumn="0" w:oddVBand="0" w:evenVBand="0" w:oddHBand="0" w:evenHBand="0" w:firstRowFirstColumn="0" w:firstRowLastColumn="0" w:lastRowFirstColumn="0" w:lastRowLastColumn="0"/>
+        </w:trPr>
+        <w:tc>
+          <w:tcPr>
+            <w:cnfStyle w:val="001000000000" w:firstRow="0" w:lastRow="0" w:firstColumn="1" w:lastColumn="0" w:oddVBand="0" w:evenVBand="0" w:oddHBand="0" w:evenHBand="0" w:firstRowFirstColumn="0" w:firstRowLastColumn="0" w:lastRowFirstColumn="0" w:lastRowLastColumn="0"/>
+            <w:tcW w:w="4414" w:type="dxa"/>
+          </w:tcPr>
+          <w:p>
+            <w:r>
+              <w:t>Normas</w:t>
+            </w:r>
+          </w:p>
+        </w:tc>
+        <w:tc>
+          <w:tcPr>
+            <w:tcW w:w="4414" w:type="dxa"/>
+          </w:tcPr>
+          <w:p>
+            <w:pPr>
+              <w:cnfStyle w:val="100000000000" w:firstRow="1" w:lastRow="0" w:firstColumn="0" w:lastColumn="0" w:oddVBand="0" w:evenVBand="0" w:oddHBand="0" w:evenHBand="0" w:firstRowFirstColumn="0" w:firstRowLastColumn="0" w:lastRowFirstColumn="0" w:lastRowLastColumn="0"/>
+            </w:pPr>
+            <w:r>
+              <w:t>Estado</w:t>
+            </w:r>
+          </w:p>
+        </w:tc>
+      </w:tr>
+      <w:tr>
+        <w:trPr>
+          <w:cnfStyle w:val="000000100000" w:firstRow="0" w:lastRow="0" w:firstColumn="0" w:lastColumn="0" w:oddVBand="0" w:evenVBand="0" w:oddHBand="1" w:evenHBand="0" w:firstRowFirstColumn="0" w:firstRowLastColumn="0" w:lastRowFirstColumn="0" w:lastRowLastColumn="0"/>
+        </w:trPr>
+        <w:tc>
+          <w:tcPr>
+            <w:cnfStyle w:val="001000000000" w:firstRow="0" w:lastRow="0" w:firstColumn="1" w:lastColumn="0" w:oddVBand="0" w:evenVBand="0" w:oddHBand="0" w:evenHBand="0" w:firstRowFirstColumn="0" w:firstRowLastColumn="0" w:lastRowFirstColumn="0" w:lastRowLastColumn="0"/>
+            <w:tcW w:w="4414" w:type="dxa"/>
+          </w:tcPr>
+          <w:p>
+            <w:pPr>
+              <w:rPr>
+                <w:b w:val="0"/>
+                <w:bCs w:val="0"/>
+              </w:rPr>
+            </w:pPr>
+            <w:r>
+              <w:rPr>
+                <w:b w:val="0"/>
+                <w:bCs w:val="0"/>
+              </w:rPr>
+              <w:t>Cumple con la norma 1</w:t>
+            </w:r>
+          </w:p>
+        </w:tc>
+        <w:tc>
+          <w:tcPr>
+            <w:tcW w:w="4414" w:type="dxa"/>
+          </w:tcPr>
+          <w:p>
+            <w:pPr>
+              <w:cnfStyle w:val="000000100000" w:firstRow="0" w:lastRow="0" w:firstColumn="0" w:lastColumn="0" w:oddVBand="0" w:evenVBand="0" w:oddHBand="1" w:evenHBand="0" w:firstRowFirstColumn="0" w:firstRowLastColumn="0" w:lastRowFirstColumn="0" w:lastRowLastColumn="0"/>
+            </w:pPr>
+            <w:r>
+              <w:t>Cumple</w:t>
+            </w:r>
+          </w:p>
+        </w:tc>
+      </w:tr>
+      <w:tr>
+        <w:tc>
+          <w:tcPr>
+            <w:cnfStyle w:val="001000000000" w:firstRow="0" w:lastRow="0" w:firstColumn="1" w:lastColumn="0" w:oddVBand="0" w:evenVBand="0" w:oddHBand="0" w:evenHBand="0" w:firstRowFirstColumn="0" w:firstRowLastColumn="0" w:lastRowFirstColumn="0" w:lastRowLastColumn="0"/>
+            <w:tcW w:w="4414" w:type="dxa"/>
+          </w:tcPr>
+          <w:p>
+            <w:pPr>
+              <w:rPr>
+                <w:b w:val="0"/>
+                <w:bCs w:val="0"/>
+              </w:rPr>
+            </w:pPr>
+            <w:r>
+              <w:rPr>
+                <w:b w:val="0"/>
+                <w:bCs w:val="0"/>
+              </w:rPr>
+              <w:t>Los valores de las columnas dependen solo de la llave primaria</w:t>
+            </w:r>
+          </w:p>
+        </w:tc>
+        <w:tc>
+          <w:tcPr>
+            <w:tcW w:w="4414" w:type="dxa"/>
+          </w:tcPr>
+          <w:p>
+            <w:pPr>
+              <w:cnfStyle w:val="000000000000" w:firstRow="0" w:lastRow="0" w:firstColumn="0" w:lastColumn="0" w:oddVBand="0" w:evenVBand="0" w:oddHBand="0" w:evenHBand="0" w:firstRowFirstColumn="0" w:firstRowLastColumn="0" w:lastRowFirstColumn="0" w:lastRowLastColumn="0"/>
+            </w:pPr>
+            <w:r>
+              <w:t>Cumple</w:t>
+            </w:r>
+          </w:p>
+        </w:tc>
+      </w:tr>
+      <w:tr>
+        <w:trPr>
+          <w:cnfStyle w:val="000000100000" w:firstRow="0" w:lastRow="0" w:firstColumn="0" w:lastColumn="0" w:oddVBand="0" w:evenVBand="0" w:oddHBand="1" w:evenHBand="0" w:firstRowFirstColumn="0" w:firstRowLastColumn="0" w:lastRowFirstColumn="0" w:lastRowLastColumn="0"/>
+        </w:trPr>
+        <w:tc>
+          <w:tcPr>
+            <w:cnfStyle w:val="001000000000" w:firstRow="0" w:lastRow="0" w:firstColumn="1" w:lastColumn="0" w:oddVBand="0" w:evenVBand="0" w:oddHBand="0" w:evenHBand="0" w:firstRowFirstColumn="0" w:firstRowLastColumn="0" w:lastRowFirstColumn="0" w:lastRowLastColumn="0"/>
+            <w:tcW w:w="4414" w:type="dxa"/>
+          </w:tcPr>
+          <w:p>
+            <w:pPr>
+              <w:rPr>
+                <w:b w:val="0"/>
+                <w:bCs w:val="0"/>
+              </w:rPr>
+            </w:pPr>
+            <w:r>
+              <w:rPr>
+                <w:b w:val="0"/>
+                <w:bCs w:val="0"/>
+              </w:rPr>
+              <w:t>Las tablas tienen una única llave primaria que las identifique</w:t>
+            </w:r>
+          </w:p>
+        </w:tc>
+        <w:tc>
+          <w:tcPr>
+            <w:tcW w:w="4414" w:type="dxa"/>
+          </w:tcPr>
+          <w:p>
+            <w:pPr>
+              <w:cnfStyle w:val="000000100000" w:firstRow="0" w:lastRow="0" w:firstColumn="0" w:lastColumn="0" w:oddVBand="0" w:evenVBand="0" w:oddHBand="1" w:evenHBand="0" w:firstRowFirstColumn="0" w:firstRowLastColumn="0" w:lastRowFirstColumn="0" w:lastRowLastColumn="0"/>
+            </w:pPr>
+            <w:r>
+              <w:t>Cumple</w:t>
+            </w:r>
+          </w:p>
+        </w:tc>
+      </w:tr>
+    </w:tbl>
+    <w:p>
+      <w:pPr>
+        <w:rPr>
+          <w:b/>
+          <w:bCs/>
+          <w:u w:val="single"/>
+        </w:rPr>
+      </w:pPr>
+    </w:p>
+    <w:p>
+      <w:pPr>
+        <w:rPr>
+          <w:b/>
+          <w:bCs/>
+          <w:u w:val="single"/>
+        </w:rPr>
+      </w:pPr>
+      <w:r>
+        <w:rPr>
+          <w:b/>
+          <w:bCs/>
+          <w:u w:val="single"/>
+        </w:rPr>
+        <w:t>N3:</w:t>
+      </w:r>
+    </w:p>
+    <w:tbl>
+      <w:tblPr>
+        <w:tblStyle w:val="Tablaconcuadrcula4-nfasis1"/>
+        <w:tblW w:w="0" w:type="auto"/>
+        <w:tblLook w:val="04A0" w:firstRow="1" w:lastRow="0" w:firstColumn="1" w:lastColumn="0" w:noHBand="0" w:noVBand="1"/>
+      </w:tblPr>
+      <w:tblGrid>
+        <w:gridCol w:w="4414"/>
+        <w:gridCol w:w="4414"/>
+      </w:tblGrid>
+      <w:tr>
+        <w:trPr>
+          <w:cnfStyle w:val="100000000000" w:firstRow="1" w:lastRow="0" w:firstColumn="0" w:lastColumn="0" w:oddVBand="0" w:evenVBand="0" w:oddHBand="0" w:evenHBand="0" w:firstRowFirstColumn="0" w:firstRowLastColumn="0" w:lastRowFirstColumn="0" w:lastRowLastColumn="0"/>
+        </w:trPr>
+        <w:tc>
+          <w:tcPr>
+            <w:cnfStyle w:val="001000000000" w:firstRow="0" w:lastRow="0" w:firstColumn="1" w:lastColumn="0" w:oddVBand="0" w:evenVBand="0" w:oddHBand="0" w:evenHBand="0" w:firstRowFirstColumn="0" w:firstRowLastColumn="0" w:lastRowFirstColumn="0" w:lastRowLastColumn="0"/>
+            <w:tcW w:w="4414" w:type="dxa"/>
+          </w:tcPr>
+          <w:p>
+            <w:r>
+              <w:t>Normas</w:t>
+            </w:r>
+          </w:p>
+        </w:tc>
+        <w:tc>
+          <w:tcPr>
+            <w:tcW w:w="4414" w:type="dxa"/>
+          </w:tcPr>
+          <w:p>
+            <w:pPr>
+              <w:cnfStyle w:val="100000000000" w:firstRow="1" w:lastRow="0" w:firstColumn="0" w:lastColumn="0" w:oddVBand="0" w:evenVBand="0" w:oddHBand="0" w:evenHBand="0" w:firstRowFirstColumn="0" w:firstRowLastColumn="0" w:lastRowFirstColumn="0" w:lastRowLastColumn="0"/>
+            </w:pPr>
+            <w:r>
+              <w:t>Estado</w:t>
+            </w:r>
+          </w:p>
+        </w:tc>
+      </w:tr>
+      <w:tr>
+        <w:trPr>
+          <w:cnfStyle w:val="000000100000" w:firstRow="0" w:lastRow="0" w:firstColumn="0" w:lastColumn="0" w:oddVBand="0" w:evenVBand="0" w:oddHBand="1" w:evenHBand="0" w:firstRowFirstColumn="0" w:firstRowLastColumn="0" w:lastRowFirstColumn="0" w:lastRowLastColumn="0"/>
+        </w:trPr>
+        <w:tc>
+          <w:tcPr>
+            <w:cnfStyle w:val="001000000000" w:firstRow="0" w:lastRow="0" w:firstColumn="1" w:lastColumn="0" w:oddVBand="0" w:evenVBand="0" w:oddHBand="0" w:evenHBand="0" w:firstRowFirstColumn="0" w:firstRowLastColumn="0" w:lastRowFirstColumn="0" w:lastRowLastColumn="0"/>
+            <w:tcW w:w="4414" w:type="dxa"/>
+          </w:tcPr>
+          <w:p>
+            <w:pPr>
+              <w:rPr>
+                <w:b w:val="0"/>
+                <w:bCs w:val="0"/>
+              </w:rPr>
+            </w:pPr>
+            <w:r>
+              <w:rPr>
+                <w:b w:val="0"/>
+                <w:bCs w:val="0"/>
+              </w:rPr>
+              <w:t>Cumple la norma 2</w:t>
+            </w:r>
+          </w:p>
+        </w:tc>
+        <w:tc>
+          <w:tcPr>
+            <w:tcW w:w="4414" w:type="dxa"/>
+          </w:tcPr>
+          <w:p>
+            <w:pPr>
+              <w:cnfStyle w:val="000000100000" w:firstRow="0" w:lastRow="0" w:firstColumn="0" w:lastColumn="0" w:oddVBand="0" w:evenVBand="0" w:oddHBand="1" w:evenHBand="0" w:firstRowFirstColumn="0" w:firstRowLastColumn="0" w:lastRowFirstColumn="0" w:lastRowLastColumn="0"/>
+            </w:pPr>
+            <w:r>
+              <w:t>Cumple</w:t>
+            </w:r>
+          </w:p>
+        </w:tc>
+      </w:tr>
+      <w:tr>
+        <w:tc>
+          <w:tcPr>
+            <w:cnfStyle w:val="001000000000" w:firstRow="0" w:lastRow="0" w:firstColumn="1" w:lastColumn="0" w:oddVBand="0" w:evenVBand="0" w:oddHBand="0" w:evenHBand="0" w:firstRowFirstColumn="0" w:firstRowLastColumn="0" w:lastRowFirstColumn="0" w:lastRowLastColumn="0"/>
+            <w:tcW w:w="4414" w:type="dxa"/>
+          </w:tcPr>
+          <w:p>
+            <w:pPr>
+              <w:rPr>
+                <w:b w:val="0"/>
+                <w:bCs w:val="0"/>
+              </w:rPr>
+            </w:pPr>
+            <w:r>
+              <w:rPr>
+                <w:b w:val="0"/>
+                <w:bCs w:val="0"/>
+              </w:rPr>
+              <w:t>Los atributos no incluidos en la clave primaria no dependen transitivamente la clave primaria</w:t>
+            </w:r>
+          </w:p>
+        </w:tc>
+        <w:tc>
+          <w:tcPr>
+            <w:tcW w:w="4414" w:type="dxa"/>
+          </w:tcPr>
+          <w:p>
+            <w:pPr>
+              <w:cnfStyle w:val="000000000000" w:firstRow="0" w:lastRow="0" w:firstColumn="0" w:lastColumn="0" w:oddVBand="0" w:evenVBand="0" w:oddHBand="0" w:evenHBand="0" w:firstRowFirstColumn="0" w:firstRowLastColumn="0" w:lastRowFirstColumn="0" w:lastRowLastColumn="0"/>
+            </w:pPr>
+            <w:r>
+              <w:t>Cumple</w:t>
+            </w:r>
+          </w:p>
+        </w:tc>
+      </w:tr>
+    </w:tbl>
+    <w:p/>
+    <w:p/>
     <w:p/>
     <w:sectPr>
       <w:pgSz w:w="12240" w:h="15840"/>
@@ -2646,6 +3441,158 @@
       <w:contextualSpacing/>
     </w:pPr>
   </w:style>
+  <w:style w:type="table" w:styleId="Tablaconcuadrcula4-nfasis3">
+    <w:name w:val="Grid Table 4 Accent 3"/>
+    <w:basedOn w:val="Tablanormal"/>
+    <w:uiPriority w:val="49"/>
+    <w:rsid w:val="00BF2CD4"/>
+    <w:pPr>
+      <w:spacing w:after="0" w:line="240" w:lineRule="auto"/>
+    </w:pPr>
+    <w:tblPr>
+      <w:tblStyleRowBandSize w:val="1"/>
+      <w:tblStyleColBandSize w:val="1"/>
+      <w:tblBorders>
+        <w:top w:val="single" w:sz="4" w:space="0" w:color="C9C9C9" w:themeColor="accent3" w:themeTint="99"/>
+        <w:left w:val="single" w:sz="4" w:space="0" w:color="C9C9C9" w:themeColor="accent3" w:themeTint="99"/>
+        <w:bottom w:val="single" w:sz="4" w:space="0" w:color="C9C9C9" w:themeColor="accent3" w:themeTint="99"/>
+        <w:right w:val="single" w:sz="4" w:space="0" w:color="C9C9C9" w:themeColor="accent3" w:themeTint="99"/>
+        <w:insideH w:val="single" w:sz="4" w:space="0" w:color="C9C9C9" w:themeColor="accent3" w:themeTint="99"/>
+        <w:insideV w:val="single" w:sz="4" w:space="0" w:color="C9C9C9" w:themeColor="accent3" w:themeTint="99"/>
+      </w:tblBorders>
+    </w:tblPr>
+    <w:tblStylePr w:type="firstRow">
+      <w:rPr>
+        <w:b/>
+        <w:bCs/>
+        <w:color w:val="FFFFFF" w:themeColor="background1"/>
+      </w:rPr>
+      <w:tblPr/>
+      <w:tcPr>
+        <w:tcBorders>
+          <w:top w:val="single" w:sz="4" w:space="0" w:color="A5A5A5" w:themeColor="accent3"/>
+          <w:left w:val="single" w:sz="4" w:space="0" w:color="A5A5A5" w:themeColor="accent3"/>
+          <w:bottom w:val="single" w:sz="4" w:space="0" w:color="A5A5A5" w:themeColor="accent3"/>
+          <w:right w:val="single" w:sz="4" w:space="0" w:color="A5A5A5" w:themeColor="accent3"/>
+          <w:insideH w:val="nil"/>
+          <w:insideV w:val="nil"/>
+        </w:tcBorders>
+        <w:shd w:val="clear" w:color="auto" w:fill="A5A5A5" w:themeFill="accent3"/>
+      </w:tcPr>
+    </w:tblStylePr>
+    <w:tblStylePr w:type="lastRow">
+      <w:rPr>
+        <w:b/>
+        <w:bCs/>
+      </w:rPr>
+      <w:tblPr/>
+      <w:tcPr>
+        <w:tcBorders>
+          <w:top w:val="double" w:sz="4" w:space="0" w:color="A5A5A5" w:themeColor="accent3"/>
+        </w:tcBorders>
+      </w:tcPr>
+    </w:tblStylePr>
+    <w:tblStylePr w:type="firstCol">
+      <w:rPr>
+        <w:b/>
+        <w:bCs/>
+      </w:rPr>
+    </w:tblStylePr>
+    <w:tblStylePr w:type="lastCol">
+      <w:rPr>
+        <w:b/>
+        <w:bCs/>
+      </w:rPr>
+    </w:tblStylePr>
+    <w:tblStylePr w:type="band1Vert">
+      <w:tblPr/>
+      <w:tcPr>
+        <w:shd w:val="clear" w:color="auto" w:fill="EDEDED" w:themeFill="accent3" w:themeFillTint="33"/>
+      </w:tcPr>
+    </w:tblStylePr>
+    <w:tblStylePr w:type="band1Horz">
+      <w:tblPr/>
+      <w:tcPr>
+        <w:shd w:val="clear" w:color="auto" w:fill="EDEDED" w:themeFill="accent3" w:themeFillTint="33"/>
+      </w:tcPr>
+    </w:tblStylePr>
+  </w:style>
+  <w:style w:type="table" w:styleId="Tablaconcuadrcula4-nfasis1">
+    <w:name w:val="Grid Table 4 Accent 1"/>
+    <w:basedOn w:val="Tablanormal"/>
+    <w:uiPriority w:val="49"/>
+    <w:rsid w:val="00BF2CD4"/>
+    <w:pPr>
+      <w:spacing w:after="0" w:line="240" w:lineRule="auto"/>
+    </w:pPr>
+    <w:tblPr>
+      <w:tblStyleRowBandSize w:val="1"/>
+      <w:tblStyleColBandSize w:val="1"/>
+      <w:tblBorders>
+        <w:top w:val="single" w:sz="4" w:space="0" w:color="8EAADB" w:themeColor="accent1" w:themeTint="99"/>
+        <w:left w:val="single" w:sz="4" w:space="0" w:color="8EAADB" w:themeColor="accent1" w:themeTint="99"/>
+        <w:bottom w:val="single" w:sz="4" w:space="0" w:color="8EAADB" w:themeColor="accent1" w:themeTint="99"/>
+        <w:right w:val="single" w:sz="4" w:space="0" w:color="8EAADB" w:themeColor="accent1" w:themeTint="99"/>
+        <w:insideH w:val="single" w:sz="4" w:space="0" w:color="8EAADB" w:themeColor="accent1" w:themeTint="99"/>
+        <w:insideV w:val="single" w:sz="4" w:space="0" w:color="8EAADB" w:themeColor="accent1" w:themeTint="99"/>
+      </w:tblBorders>
+    </w:tblPr>
+    <w:tblStylePr w:type="firstRow">
+      <w:rPr>
+        <w:b/>
+        <w:bCs/>
+        <w:color w:val="FFFFFF" w:themeColor="background1"/>
+      </w:rPr>
+      <w:tblPr/>
+      <w:tcPr>
+        <w:tcBorders>
+          <w:top w:val="single" w:sz="4" w:space="0" w:color="4472C4" w:themeColor="accent1"/>
+          <w:left w:val="single" w:sz="4" w:space="0" w:color="4472C4" w:themeColor="accent1"/>
+          <w:bottom w:val="single" w:sz="4" w:space="0" w:color="4472C4" w:themeColor="accent1"/>
+          <w:right w:val="single" w:sz="4" w:space="0" w:color="4472C4" w:themeColor="accent1"/>
+          <w:insideH w:val="nil"/>
+          <w:insideV w:val="nil"/>
+        </w:tcBorders>
+        <w:shd w:val="clear" w:color="auto" w:fill="4472C4" w:themeFill="accent1"/>
+      </w:tcPr>
+    </w:tblStylePr>
+    <w:tblStylePr w:type="lastRow">
+      <w:rPr>
+        <w:b/>
+        <w:bCs/>
+      </w:rPr>
+      <w:tblPr/>
+      <w:tcPr>
+        <w:tcBorders>
+          <w:top w:val="double" w:sz="4" w:space="0" w:color="4472C4" w:themeColor="accent1"/>
+        </w:tcBorders>
+      </w:tcPr>
+    </w:tblStylePr>
+    <w:tblStylePr w:type="firstCol">
+      <w:rPr>
+        <w:b/>
+        <w:bCs/>
+      </w:rPr>
+    </w:tblStylePr>
+    <w:tblStylePr w:type="lastCol">
+      <w:rPr>
+        <w:b/>
+        <w:bCs/>
+      </w:rPr>
+    </w:tblStylePr>
+    <w:tblStylePr w:type="band1Vert">
+      <w:tblPr/>
+      <w:tcPr>
+        <w:shd w:val="clear" w:color="auto" w:fill="D9E2F3" w:themeFill="accent1" w:themeFillTint="33"/>
+      </w:tcPr>
+    </w:tblStylePr>
+    <w:tblStylePr w:type="band1Horz">
+      <w:tblPr/>
+      <w:tcPr>
+        <w:shd w:val="clear" w:color="auto" w:fill="D9E2F3" w:themeFill="accent1" w:themeFillTint="33"/>
+      </w:tcPr>
+    </w:tblStylePr>
+  </w:style>
 </w:styles>
 </file>
 

</xml_diff>